<commit_message>
Updates to the CfP (mainly OC/PC Members)
</commit_message>
<xml_diff>
--- a/MPM4CPS22-CfP.docx
+++ b/MPM4CPS22-CfP.docx
@@ -53,14 +53,14 @@
                         </a:ln>
                         <a:extLst>
                           <a:ext uri="{909E8E84-426E-40dd-AFC4-6F175D3DCCD1}">
-                            <a14:hiddenFill xmlns:a14="http://schemas.microsoft.com/office/drawing/2010/main" xmlns:w="http://schemas.openxmlformats.org/wordprocessingml/2006/main" xmlns:w10="urn:schemas-microsoft-com:office:word" xmlns:v="urn:schemas-microsoft-com:vml" xmlns:o="urn:schemas-microsoft-com:office:office" xmlns:mv="urn:schemas-microsoft-com:mac:vml" xmlns:mo="http://schemas.microsoft.com/office/mac/office/2008/main" xmlns="" xmlns:w16cid="http://schemas.microsoft.com/office/word/2016/wordml/cid" xmlns:am3d="http://schemas.microsoft.com/office/drawing/2017/model3d" xmlns:aink="http://schemas.microsoft.com/office/drawing/2016/ink" xmlns:cx8="http://schemas.microsoft.com/office/drawing/2016/5/14/chartex" xmlns:cx7="http://schemas.microsoft.com/office/drawing/2016/5/13/chartex" xmlns:cx6="http://schemas.microsoft.com/office/drawing/2016/5/12/chartex" xmlns:cx5="http://schemas.microsoft.com/office/drawing/2016/5/11/chartex" xmlns:cx4="http://schemas.microsoft.com/office/drawing/2016/5/10/chartex" xmlns:cx3="http://schemas.microsoft.com/office/drawing/2016/5/9/chartex" xmlns:cx2="http://schemas.microsoft.com/office/drawing/2015/10/21/chartex" xmlns:cx1="http://schemas.microsoft.com/office/drawing/2015/9/8/chartex">
+                            <a14:hiddenFill xmlns:cx1="http://schemas.microsoft.com/office/drawing/2015/9/8/chartex" xmlns:cx2="http://schemas.microsoft.com/office/drawing/2015/10/21/chartex" xmlns:cx3="http://schemas.microsoft.com/office/drawing/2016/5/9/chartex" xmlns:cx4="http://schemas.microsoft.com/office/drawing/2016/5/10/chartex" xmlns:cx5="http://schemas.microsoft.com/office/drawing/2016/5/11/chartex" xmlns:cx6="http://schemas.microsoft.com/office/drawing/2016/5/12/chartex" xmlns:cx7="http://schemas.microsoft.com/office/drawing/2016/5/13/chartex" xmlns:cx8="http://schemas.microsoft.com/office/drawing/2016/5/14/chartex" xmlns:aink="http://schemas.microsoft.com/office/drawing/2016/ink" xmlns:am3d="http://schemas.microsoft.com/office/drawing/2017/model3d" xmlns:w16cid="http://schemas.microsoft.com/office/word/2016/wordml/cid" xmlns="" xmlns:mo="http://schemas.microsoft.com/office/mac/office/2008/main" xmlns:mv="urn:schemas-microsoft-com:mac:vml" xmlns:o="urn:schemas-microsoft-com:office:office" xmlns:v="urn:schemas-microsoft-com:vml" xmlns:w10="urn:schemas-microsoft-com:office:word" xmlns:w="http://schemas.openxmlformats.org/wordprocessingml/2006/main" xmlns:a14="http://schemas.microsoft.com/office/drawing/2010/main">
                               <a:solidFill>
                                 <a:srgbClr val="FFFFFF"/>
                               </a:solidFill>
                             </a14:hiddenFill>
                           </a:ext>
                           <a:ext uri="{91240B29-F687-4f45-9708-019B960494DF}">
-                            <a14:hiddenLine xmlns:a14="http://schemas.microsoft.com/office/drawing/2010/main" xmlns:w="http://schemas.openxmlformats.org/wordprocessingml/2006/main" xmlns:w10="urn:schemas-microsoft-com:office:word" xmlns:v="urn:schemas-microsoft-com:vml" xmlns:o="urn:schemas-microsoft-com:office:office" xmlns:mv="urn:schemas-microsoft-com:mac:vml" xmlns:mo="http://schemas.microsoft.com/office/mac/office/2008/main" xmlns="" xmlns:w16cid="http://schemas.microsoft.com/office/word/2016/wordml/cid" xmlns:am3d="http://schemas.microsoft.com/office/drawing/2017/model3d" xmlns:aink="http://schemas.microsoft.com/office/drawing/2016/ink" xmlns:cx8="http://schemas.microsoft.com/office/drawing/2016/5/14/chartex" xmlns:cx7="http://schemas.microsoft.com/office/drawing/2016/5/13/chartex" xmlns:cx6="http://schemas.microsoft.com/office/drawing/2016/5/12/chartex" xmlns:cx5="http://schemas.microsoft.com/office/drawing/2016/5/11/chartex" xmlns:cx4="http://schemas.microsoft.com/office/drawing/2016/5/10/chartex" xmlns:cx3="http://schemas.microsoft.com/office/drawing/2016/5/9/chartex" xmlns:cx2="http://schemas.microsoft.com/office/drawing/2015/10/21/chartex" xmlns:cx1="http://schemas.microsoft.com/office/drawing/2015/9/8/chartex" w="9525">
+                            <a14:hiddenLine xmlns:cx1="http://schemas.microsoft.com/office/drawing/2015/9/8/chartex" xmlns:cx2="http://schemas.microsoft.com/office/drawing/2015/10/21/chartex" xmlns:cx3="http://schemas.microsoft.com/office/drawing/2016/5/9/chartex" xmlns:cx4="http://schemas.microsoft.com/office/drawing/2016/5/10/chartex" xmlns:cx5="http://schemas.microsoft.com/office/drawing/2016/5/11/chartex" xmlns:cx6="http://schemas.microsoft.com/office/drawing/2016/5/12/chartex" xmlns:cx7="http://schemas.microsoft.com/office/drawing/2016/5/13/chartex" xmlns:cx8="http://schemas.microsoft.com/office/drawing/2016/5/14/chartex" xmlns:aink="http://schemas.microsoft.com/office/drawing/2016/ink" xmlns:am3d="http://schemas.microsoft.com/office/drawing/2017/model3d" xmlns:w16cid="http://schemas.microsoft.com/office/word/2016/wordml/cid" xmlns="" xmlns:mo="http://schemas.microsoft.com/office/mac/office/2008/main" xmlns:mv="urn:schemas-microsoft-com:mac:vml" xmlns:o="urn:schemas-microsoft-com:office:office" xmlns:v="urn:schemas-microsoft-com:vml" xmlns:w10="urn:schemas-microsoft-com:office:word" xmlns:w="http://schemas.openxmlformats.org/wordprocessingml/2006/main" xmlns:a14="http://schemas.microsoft.com/office/drawing/2010/main" w="9525">
                               <a:solidFill>
                                 <a:srgbClr val="000000"/>
                               </a:solidFill>
@@ -341,7 +341,7 @@
               </wp:anchor>
             </w:drawing>
           </mc:Choice>
-          <mc:Fallback xmlns:cx1="http://schemas.microsoft.com/office/drawing/2015/9/8/chartex">
+          <mc:Fallback>
             <w:pict>
               <v:shapetype w14:anchorId="7C8FBD3D" id="_x0000_t202" coordsize="21600,21600" o:spt="202" path="m,l,21600r21600,l21600,xe">
                 <v:stroke joinstyle="miter"/>
@@ -379,19 +379,7 @@
                           <w:szCs w:val="40"/>
                           <w:lang w:val="en-US"/>
                         </w:rPr>
-                        <w:t xml:space="preserve"> Inte</w:t>
-                      </w:r>
-                      <w:bookmarkStart w:id="1" w:name="_GoBack"/>
-                      <w:bookmarkEnd w:id="1"/>
-                      <w:r>
-                        <w:rPr>
-                          <w:rFonts w:asciiTheme="majorHAnsi" w:hAnsiTheme="majorHAnsi"/>
-                          <w:b/>
-                          <w:sz w:val="28"/>
-                          <w:szCs w:val="40"/>
-                          <w:lang w:val="en-US"/>
-                        </w:rPr>
-                        <w:t>rnational Workshop on Multi-Paradigm Modeling</w:t>
+                        <w:t xml:space="preserve"> International Workshop on Multi-Paradigm Modeling</w:t>
                       </w:r>
                     </w:p>
                     <w:p>
@@ -510,7 +498,6 @@
                         </w:rPr>
                         <w:t xml:space="preserve"> – Satellite event at </w:t>
                       </w:r>
-                      <w:proofErr w:type="spellStart"/>
                       <w:r>
                         <w:rPr>
                           <w:rFonts w:asciiTheme="majorHAnsi" w:hAnsiTheme="majorHAnsi" w:cs="Arial"/>
@@ -534,7 +521,6 @@
                         </w:rPr>
                         <w:t>Dels</w:t>
                       </w:r>
-                      <w:proofErr w:type="spellEnd"/>
                       <w:r>
                         <w:rPr>
                           <w:rFonts w:asciiTheme="majorHAnsi" w:hAnsiTheme="majorHAnsi" w:cs="Arial"/>
@@ -792,7 +778,18 @@
                 <w:szCs w:val="17"/>
                 <w:lang w:val="en-GB"/>
               </w:rPr>
-              <w:t>Julien Deantoni,</w:t>
+              <w:t>Joeri Exelmans</w:t>
+            </w:r>
+            <w:r>
+              <w:rPr>
+                <w:rFonts w:asciiTheme="majorHAnsi" w:hAnsiTheme="majorHAnsi" w:cstheme="majorHAnsi"/>
+                <w:b/>
+                <w:bCs/>
+                <w:sz w:val="17"/>
+                <w:szCs w:val="17"/>
+                <w:lang w:val="en-GB"/>
+              </w:rPr>
+              <w:t>,</w:t>
             </w:r>
             <w:r>
               <w:rPr>
@@ -813,7 +810,61 @@
                 <w:szCs w:val="17"/>
                 <w:lang w:val="en-GB"/>
               </w:rPr>
-              <w:t>Université Nice - Sophia Antipolis</w:t>
+              <w:t>University of Antwerp</w:t>
+            </w:r>
+          </w:p>
+          <w:p>
+            <w:pPr>
+              <w:rPr>
+                <w:rFonts w:asciiTheme="majorHAnsi" w:hAnsiTheme="majorHAnsi" w:cstheme="majorHAnsi"/>
+                <w:bCs/>
+                <w:sz w:val="17"/>
+                <w:szCs w:val="17"/>
+                <w:lang w:val="en-GB"/>
+              </w:rPr>
+            </w:pPr>
+            <w:r>
+              <w:rPr>
+                <w:rFonts w:asciiTheme="majorHAnsi" w:hAnsiTheme="majorHAnsi" w:cstheme="majorHAnsi"/>
+                <w:bCs/>
+                <w:sz w:val="17"/>
+                <w:szCs w:val="17"/>
+                <w:lang w:val="en-GB"/>
+              </w:rPr>
+              <w:t xml:space="preserve">Randy </w:t>
+            </w:r>
+            <w:bookmarkStart w:id="0" w:name="_GoBack"/>
+            <w:r>
+              <w:rPr>
+                <w:rFonts w:asciiTheme="majorHAnsi" w:hAnsiTheme="majorHAnsi" w:cstheme="majorHAnsi"/>
+                <w:b/>
+                <w:bCs/>
+                <w:sz w:val="17"/>
+                <w:szCs w:val="17"/>
+                <w:lang w:val="en-GB"/>
+              </w:rPr>
+              <w:t>Paredis</w:t>
+            </w:r>
+            <w:bookmarkEnd w:id="0"/>
+            <w:r>
+              <w:rPr>
+                <w:rFonts w:asciiTheme="majorHAnsi" w:hAnsiTheme="majorHAnsi" w:cstheme="majorHAnsi"/>
+                <w:bCs/>
+                <w:sz w:val="17"/>
+                <w:szCs w:val="17"/>
+                <w:lang w:val="en-GB"/>
+              </w:rPr>
+              <w:t xml:space="preserve">, </w:t>
+            </w:r>
+            <w:r>
+              <w:rPr>
+                <w:rFonts w:asciiTheme="majorHAnsi" w:hAnsiTheme="majorHAnsi" w:cstheme="majorHAnsi"/>
+                <w:bCs/>
+                <w:sz w:val="17"/>
+                <w:szCs w:val="17"/>
+                <w:lang w:val="en-GB"/>
+              </w:rPr>
+              <w:t>University of Antwerp</w:t>
             </w:r>
           </w:p>
           <w:p>
@@ -848,31 +899,21 @@
           </w:p>
           <w:p>
             <w:pPr>
-              <w:rPr>
-                <w:rFonts w:asciiTheme="majorHAnsi" w:hAnsiTheme="majorHAnsi"/>
-                <w:sz w:val="17"/>
-                <w:szCs w:val="17"/>
-                <w:lang w:val="nl-BE"/>
-              </w:rPr>
-            </w:pPr>
-            <w:r>
-              <w:rPr>
-                <w:rFonts w:asciiTheme="majorHAnsi" w:hAnsiTheme="majorHAnsi"/>
-                <w:b/>
-                <w:sz w:val="17"/>
-                <w:szCs w:val="17"/>
-                <w:lang w:val="nl-BE"/>
-              </w:rPr>
-              <w:t>Manuel Wimmer</w:t>
-            </w:r>
-            <w:r>
-              <w:rPr>
-                <w:rFonts w:asciiTheme="majorHAnsi" w:hAnsiTheme="majorHAnsi"/>
-                <w:sz w:val="17"/>
-                <w:szCs w:val="17"/>
-                <w:lang w:val="nl-BE"/>
-              </w:rPr>
-              <w:t>, JKU Linz</w:t>
+              <w:spacing w:before="160"/>
+              <w:ind w:left="288" w:hanging="288"/>
+              <w:rPr>
+                <w:rFonts w:asciiTheme="majorHAnsi" w:hAnsiTheme="majorHAnsi"/>
+                <w:b/>
+                <w:lang w:val="en-US"/>
+              </w:rPr>
+            </w:pPr>
+            <w:r>
+              <w:rPr>
+                <w:rFonts w:asciiTheme="majorHAnsi" w:hAnsiTheme="majorHAnsi"/>
+                <w:b/>
+                <w:lang w:val="en-US"/>
+              </w:rPr>
+              <w:t>Steering Committee</w:t>
             </w:r>
           </w:p>
           <w:p>
@@ -883,7 +924,206 @@
                 <w:b/>
                 <w:sz w:val="6"/>
                 <w:szCs w:val="6"/>
-                <w:lang w:val="en-GB"/>
+                <w:lang w:val="en-US"/>
+              </w:rPr>
+            </w:pPr>
+          </w:p>
+          <w:p>
+            <w:pPr>
+              <w:rPr>
+                <w:rFonts w:asciiTheme="majorHAnsi" w:hAnsiTheme="majorHAnsi" w:cstheme="majorHAnsi"/>
+                <w:bCs/>
+                <w:sz w:val="17"/>
+                <w:szCs w:val="17"/>
+                <w:lang w:val="en-GB"/>
+              </w:rPr>
+            </w:pPr>
+            <w:r>
+              <w:rPr>
+                <w:rFonts w:asciiTheme="majorHAnsi" w:hAnsiTheme="majorHAnsi" w:cstheme="majorHAnsi"/>
+                <w:b/>
+                <w:bCs/>
+                <w:sz w:val="17"/>
+                <w:szCs w:val="17"/>
+                <w:lang w:val="en-GB"/>
+              </w:rPr>
+              <w:t>Hans Vangheluwe</w:t>
+            </w:r>
+            <w:r>
+              <w:rPr>
+                <w:rFonts w:asciiTheme="majorHAnsi" w:hAnsiTheme="majorHAnsi" w:cstheme="majorHAnsi"/>
+                <w:bCs/>
+                <w:sz w:val="17"/>
+                <w:szCs w:val="17"/>
+                <w:lang w:val="en-GB"/>
+              </w:rPr>
+              <w:t>,</w:t>
+            </w:r>
+            <w:r>
+              <w:rPr>
+                <w:rFonts w:asciiTheme="majorHAnsi" w:hAnsiTheme="majorHAnsi" w:cstheme="majorHAnsi"/>
+                <w:bCs/>
+                <w:sz w:val="17"/>
+                <w:szCs w:val="17"/>
+                <w:lang w:val="en-GB"/>
+              </w:rPr>
+              <w:t xml:space="preserve"> </w:t>
+            </w:r>
+            <w:r>
+              <w:rPr>
+                <w:rFonts w:asciiTheme="majorHAnsi" w:hAnsiTheme="majorHAnsi" w:cstheme="majorHAnsi"/>
+                <w:bCs/>
+                <w:sz w:val="17"/>
+                <w:szCs w:val="17"/>
+                <w:lang w:val="en-GB"/>
+              </w:rPr>
+              <w:t>University of Antwerp</w:t>
+            </w:r>
+            <w:r>
+              <w:rPr>
+                <w:rFonts w:asciiTheme="majorHAnsi" w:hAnsiTheme="majorHAnsi" w:cstheme="majorHAnsi"/>
+                <w:bCs/>
+                <w:sz w:val="17"/>
+                <w:szCs w:val="17"/>
+                <w:lang w:val="en-GB"/>
+              </w:rPr>
+              <w:t xml:space="preserve"> – Flanders Make</w:t>
+            </w:r>
+            <w:r>
+              <w:rPr>
+                <w:rFonts w:asciiTheme="majorHAnsi" w:hAnsiTheme="majorHAnsi" w:cstheme="majorHAnsi"/>
+                <w:bCs/>
+                <w:sz w:val="17"/>
+                <w:szCs w:val="17"/>
+                <w:lang w:val="en-GB"/>
+              </w:rPr>
+              <w:t xml:space="preserve"> and</w:t>
+            </w:r>
+            <w:r>
+              <w:rPr>
+                <w:rFonts w:asciiTheme="majorHAnsi" w:hAnsiTheme="majorHAnsi" w:cstheme="majorHAnsi"/>
+                <w:bCs/>
+                <w:sz w:val="17"/>
+                <w:szCs w:val="17"/>
+                <w:lang w:val="en-GB"/>
+              </w:rPr>
+              <w:t xml:space="preserve"> </w:t>
+            </w:r>
+            <w:r>
+              <w:rPr>
+                <w:rFonts w:asciiTheme="majorHAnsi" w:hAnsiTheme="majorHAnsi" w:cstheme="majorHAnsi"/>
+                <w:bCs/>
+                <w:sz w:val="17"/>
+                <w:szCs w:val="17"/>
+                <w:lang w:val="en-GB"/>
+              </w:rPr>
+              <w:t>McGill University</w:t>
+            </w:r>
+          </w:p>
+          <w:p>
+            <w:pPr>
+              <w:ind w:left="284" w:hanging="284"/>
+              <w:rPr>
+                <w:rFonts w:asciiTheme="majorHAnsi" w:hAnsiTheme="majorHAnsi"/>
+                <w:sz w:val="17"/>
+                <w:szCs w:val="17"/>
+                <w:lang w:val="en-US"/>
+              </w:rPr>
+            </w:pPr>
+            <w:r>
+              <w:rPr>
+                <w:rFonts w:asciiTheme="majorHAnsi" w:hAnsiTheme="majorHAnsi"/>
+                <w:b/>
+                <w:sz w:val="17"/>
+                <w:szCs w:val="17"/>
+                <w:lang w:val="en-US"/>
+              </w:rPr>
+              <w:t>Pieter J. Mosterman</w:t>
+            </w:r>
+            <w:r>
+              <w:rPr>
+                <w:rFonts w:asciiTheme="majorHAnsi" w:hAnsiTheme="majorHAnsi"/>
+                <w:sz w:val="17"/>
+                <w:szCs w:val="17"/>
+                <w:lang w:val="en-US"/>
+              </w:rPr>
+              <w:t>, The Mathworks</w:t>
+            </w:r>
+          </w:p>
+          <w:p>
+            <w:pPr>
+              <w:ind w:left="284" w:hanging="284"/>
+              <w:rPr>
+                <w:rFonts w:asciiTheme="majorHAnsi" w:hAnsiTheme="majorHAnsi"/>
+                <w:sz w:val="17"/>
+                <w:szCs w:val="17"/>
+                <w:lang w:val="en-US"/>
+              </w:rPr>
+            </w:pPr>
+            <w:r>
+              <w:rPr>
+                <w:rFonts w:asciiTheme="majorHAnsi" w:hAnsiTheme="majorHAnsi"/>
+                <w:b/>
+                <w:sz w:val="17"/>
+                <w:szCs w:val="17"/>
+                <w:lang w:val="en-US"/>
+              </w:rPr>
+              <w:t>Jeff Gray</w:t>
+            </w:r>
+            <w:r>
+              <w:rPr>
+                <w:rFonts w:asciiTheme="majorHAnsi" w:hAnsiTheme="majorHAnsi"/>
+                <w:sz w:val="17"/>
+                <w:szCs w:val="17"/>
+                <w:lang w:val="en-US"/>
+              </w:rPr>
+              <w:t>,</w:t>
+            </w:r>
+            <w:r>
+              <w:rPr>
+                <w:rFonts w:asciiTheme="majorHAnsi" w:hAnsiTheme="majorHAnsi"/>
+                <w:sz w:val="17"/>
+                <w:szCs w:val="17"/>
+                <w:lang w:val="en-US"/>
+              </w:rPr>
+              <w:t xml:space="preserve"> University of Alabama</w:t>
+            </w:r>
+          </w:p>
+          <w:p>
+            <w:pPr>
+              <w:ind w:left="284" w:hanging="284"/>
+              <w:rPr>
+                <w:rFonts w:asciiTheme="majorHAnsi" w:hAnsiTheme="majorHAnsi"/>
+                <w:sz w:val="17"/>
+                <w:szCs w:val="17"/>
+              </w:rPr>
+            </w:pPr>
+            <w:r>
+              <w:rPr>
+                <w:rFonts w:asciiTheme="majorHAnsi" w:hAnsiTheme="majorHAnsi"/>
+                <w:b/>
+                <w:sz w:val="17"/>
+                <w:szCs w:val="17"/>
+              </w:rPr>
+              <w:t>Vasco Amaral</w:t>
+            </w:r>
+            <w:r>
+              <w:rPr>
+                <w:rFonts w:asciiTheme="majorHAnsi" w:hAnsiTheme="majorHAnsi"/>
+                <w:sz w:val="17"/>
+                <w:szCs w:val="17"/>
+              </w:rPr>
+              <w:t>, Universidade Nova de Lisboa</w:t>
+            </w:r>
+          </w:p>
+          <w:p>
+            <w:pPr>
+              <w:ind w:left="284" w:hanging="284"/>
+              <w:rPr>
+                <w:rFonts w:asciiTheme="majorHAnsi" w:hAnsiTheme="majorHAnsi"/>
+                <w:b/>
+                <w:sz w:val="6"/>
+                <w:szCs w:val="6"/>
               </w:rPr>
             </w:pPr>
           </w:p>
@@ -903,7 +1143,31 @@
                 <w:b/>
                 <w:lang w:val="en-US"/>
               </w:rPr>
-              <w:t>Steering Committee</w:t>
+              <w:t>Program Committee</w:t>
+            </w:r>
+          </w:p>
+          <w:p>
+            <w:pPr>
+              <w:ind w:left="284" w:hanging="284"/>
+              <w:rPr>
+                <w:rFonts w:asciiTheme="majorHAnsi" w:hAnsiTheme="majorHAnsi"/>
+                <w:b/>
+                <w:color w:val="C00000"/>
+                <w:sz w:val="20"/>
+                <w:szCs w:val="20"/>
+                <w:lang w:val="en-US"/>
+              </w:rPr>
+            </w:pPr>
+            <w:r>
+              <w:rPr>
+                <w:rFonts w:asciiTheme="majorHAnsi" w:hAnsiTheme="majorHAnsi"/>
+                <w:b/>
+                <w:color w:val="C00000"/>
+                <w:sz w:val="20"/>
+                <w:szCs w:val="20"/>
+                <w:lang w:val="en-US"/>
+              </w:rPr>
+              <w:t xml:space="preserve">    (tentative, to be contacted)</w:t>
             </w:r>
           </w:p>
           <w:p>
@@ -922,40 +1186,60 @@
             <w:pPr>
               <w:rPr>
                 <w:rFonts w:asciiTheme="majorHAnsi" w:hAnsiTheme="majorHAnsi" w:cstheme="majorHAnsi"/>
-                <w:bCs/>
-                <w:sz w:val="17"/>
-                <w:szCs w:val="17"/>
-                <w:lang w:val="en-GB"/>
-              </w:rPr>
-            </w:pPr>
-            <w:r>
-              <w:rPr>
-                <w:rFonts w:asciiTheme="majorHAnsi" w:hAnsiTheme="majorHAnsi" w:cstheme="majorHAnsi"/>
-                <w:b/>
-                <w:bCs/>
-                <w:sz w:val="17"/>
-                <w:szCs w:val="17"/>
-                <w:lang w:val="en-GB"/>
-              </w:rPr>
-              <w:t>Hans Vangheluwe</w:t>
-            </w:r>
-            <w:r>
-              <w:rPr>
-                <w:rFonts w:asciiTheme="majorHAnsi" w:hAnsiTheme="majorHAnsi" w:cstheme="majorHAnsi"/>
-                <w:bCs/>
-                <w:sz w:val="17"/>
-                <w:szCs w:val="17"/>
-                <w:lang w:val="en-GB"/>
-              </w:rPr>
-              <w:t>,</w:t>
-            </w:r>
-            <w:r>
-              <w:rPr>
-                <w:rFonts w:asciiTheme="majorHAnsi" w:hAnsiTheme="majorHAnsi" w:cstheme="majorHAnsi"/>
-                <w:bCs/>
-                <w:sz w:val="17"/>
-                <w:szCs w:val="17"/>
-                <w:lang w:val="en-GB"/>
+                <w:b/>
+                <w:bCs/>
+                <w:sz w:val="17"/>
+                <w:szCs w:val="17"/>
+                <w:lang w:val="en-GB"/>
+              </w:rPr>
+            </w:pPr>
+            <w:r>
+              <w:rPr>
+                <w:rFonts w:asciiTheme="majorHAnsi" w:hAnsiTheme="majorHAnsi" w:cstheme="majorHAnsi"/>
+                <w:b/>
+                <w:bCs/>
+                <w:sz w:val="17"/>
+                <w:szCs w:val="17"/>
+                <w:lang w:val="en-GB"/>
+              </w:rPr>
+              <w:t xml:space="preserve">Shaukat Ali, </w:t>
+            </w:r>
+            <w:r>
+              <w:rPr>
+                <w:rFonts w:asciiTheme="majorHAnsi" w:hAnsiTheme="majorHAnsi" w:cstheme="majorHAnsi"/>
+                <w:bCs/>
+                <w:sz w:val="17"/>
+                <w:szCs w:val="17"/>
+                <w:lang w:val="en-GB"/>
+              </w:rPr>
+              <w:t>Simula Research Laboratory</w:t>
+            </w:r>
+          </w:p>
+          <w:p>
+            <w:pPr>
+              <w:rPr>
+                <w:rFonts w:asciiTheme="majorHAnsi" w:hAnsiTheme="majorHAnsi" w:cstheme="majorHAnsi"/>
+                <w:bCs/>
+                <w:sz w:val="17"/>
+                <w:szCs w:val="17"/>
+              </w:rPr>
+            </w:pPr>
+            <w:r>
+              <w:rPr>
+                <w:rFonts w:asciiTheme="majorHAnsi" w:hAnsiTheme="majorHAnsi" w:cstheme="majorHAnsi"/>
+                <w:b/>
+                <w:bCs/>
+                <w:sz w:val="17"/>
+                <w:szCs w:val="17"/>
+              </w:rPr>
+              <w:t>Francis Bordeleau,</w:t>
+            </w:r>
+            <w:r>
+              <w:rPr>
+                <w:rFonts w:asciiTheme="majorHAnsi" w:hAnsiTheme="majorHAnsi" w:cstheme="majorHAnsi"/>
+                <w:bCs/>
+                <w:sz w:val="17"/>
+                <w:szCs w:val="17"/>
               </w:rPr>
               <w:t xml:space="preserve"> </w:t>
             </w:r>
@@ -965,33 +1249,554 @@
                 <w:bCs/>
                 <w:sz w:val="17"/>
                 <w:szCs w:val="17"/>
+              </w:rPr>
+              <w:t xml:space="preserve">École de </w:t>
+            </w:r>
+            <w:r>
+              <w:rPr>
+                <w:rFonts w:asciiTheme="majorHAnsi" w:hAnsiTheme="majorHAnsi" w:cstheme="majorHAnsi"/>
+                <w:bCs/>
+                <w:sz w:val="17"/>
+                <w:szCs w:val="17"/>
+              </w:rPr>
+              <w:t xml:space="preserve">Technologie Supérieure </w:t>
+            </w:r>
+          </w:p>
+          <w:p>
+            <w:pPr>
+              <w:rPr>
+                <w:rFonts w:asciiTheme="majorHAnsi" w:hAnsiTheme="majorHAnsi" w:cstheme="majorHAnsi"/>
+                <w:b/>
+                <w:bCs/>
+                <w:sz w:val="17"/>
+                <w:szCs w:val="17"/>
+              </w:rPr>
+            </w:pPr>
+            <w:r>
+              <w:rPr>
+                <w:rFonts w:asciiTheme="majorHAnsi" w:hAnsiTheme="majorHAnsi" w:cstheme="majorHAnsi"/>
+                <w:b/>
+                <w:bCs/>
+                <w:sz w:val="17"/>
+                <w:szCs w:val="17"/>
+              </w:rPr>
+              <w:t xml:space="preserve">Frédéric Boulanger, </w:t>
+            </w:r>
+            <w:r>
+              <w:rPr>
+                <w:rFonts w:asciiTheme="majorHAnsi" w:hAnsiTheme="majorHAnsi" w:cstheme="majorHAnsi"/>
+                <w:bCs/>
+                <w:sz w:val="17"/>
+                <w:szCs w:val="17"/>
+              </w:rPr>
+              <w:t>CentraleSupélec and Laboratoire de Recherche en Informatique (LRI)</w:t>
+            </w:r>
+          </w:p>
+          <w:p>
+            <w:pPr>
+              <w:rPr>
+                <w:rFonts w:asciiTheme="majorHAnsi" w:hAnsiTheme="majorHAnsi" w:cstheme="majorHAnsi"/>
+                <w:b/>
+                <w:bCs/>
+                <w:sz w:val="17"/>
+                <w:szCs w:val="17"/>
+                <w:lang w:val="en-GB"/>
+              </w:rPr>
+            </w:pPr>
+            <w:r>
+              <w:rPr>
+                <w:rFonts w:asciiTheme="majorHAnsi" w:hAnsiTheme="majorHAnsi" w:cstheme="majorHAnsi"/>
+                <w:b/>
+                <w:bCs/>
+                <w:sz w:val="17"/>
+                <w:szCs w:val="17"/>
+                <w:lang w:val="en-GB"/>
+              </w:rPr>
+              <w:t xml:space="preserve">Loli Burgueño, </w:t>
+            </w:r>
+            <w:r>
+              <w:rPr>
+                <w:rFonts w:asciiTheme="majorHAnsi" w:hAnsiTheme="majorHAnsi" w:cstheme="majorHAnsi"/>
+                <w:bCs/>
+                <w:sz w:val="17"/>
+                <w:szCs w:val="17"/>
+                <w:lang w:val="en-GB"/>
+              </w:rPr>
+              <w:t>Open University of Catalunia</w:t>
+            </w:r>
+          </w:p>
+          <w:p>
+            <w:pPr>
+              <w:rPr>
+                <w:rFonts w:asciiTheme="majorHAnsi" w:hAnsiTheme="majorHAnsi" w:cstheme="majorHAnsi"/>
+                <w:bCs/>
+                <w:sz w:val="17"/>
+                <w:szCs w:val="17"/>
+                <w:lang w:val="en-GB"/>
+              </w:rPr>
+            </w:pPr>
+            <w:r>
+              <w:rPr>
+                <w:rFonts w:asciiTheme="majorHAnsi" w:hAnsiTheme="majorHAnsi" w:cstheme="majorHAnsi"/>
+                <w:b/>
+                <w:bCs/>
+                <w:sz w:val="17"/>
+                <w:szCs w:val="17"/>
+                <w:lang w:val="en-GB"/>
+              </w:rPr>
+              <w:t xml:space="preserve">Antonio Cicchetti, </w:t>
+            </w:r>
+            <w:r>
+              <w:rPr>
+                <w:rFonts w:asciiTheme="majorHAnsi" w:hAnsiTheme="majorHAnsi" w:cstheme="majorHAnsi"/>
+                <w:bCs/>
+                <w:sz w:val="17"/>
+                <w:szCs w:val="17"/>
+                <w:lang w:val="en-GB"/>
+              </w:rPr>
+              <w:t>Mälardalen Research and Technology Centre (MRTC)</w:t>
+            </w:r>
+          </w:p>
+          <w:p>
+            <w:pPr>
+              <w:rPr>
+                <w:rFonts w:asciiTheme="majorHAnsi" w:hAnsiTheme="majorHAnsi" w:cstheme="majorHAnsi"/>
+                <w:b/>
+                <w:bCs/>
+                <w:sz w:val="17"/>
+                <w:szCs w:val="17"/>
+                <w:lang w:val="en-GB"/>
+              </w:rPr>
+            </w:pPr>
+            <w:r>
+              <w:rPr>
+                <w:rFonts w:asciiTheme="majorHAnsi" w:hAnsiTheme="majorHAnsi" w:cstheme="majorHAnsi"/>
+                <w:b/>
+                <w:bCs/>
+                <w:sz w:val="17"/>
+                <w:szCs w:val="17"/>
+                <w:lang w:val="en-GB"/>
+              </w:rPr>
+              <w:t xml:space="preserve">Federico Ciccozzi, </w:t>
+            </w:r>
+            <w:r>
+              <w:rPr>
+                <w:rFonts w:asciiTheme="majorHAnsi" w:hAnsiTheme="majorHAnsi" w:cstheme="majorHAnsi"/>
+                <w:bCs/>
+                <w:sz w:val="17"/>
+                <w:szCs w:val="17"/>
+                <w:lang w:val="en-GB"/>
+              </w:rPr>
+              <w:t>Mälardalen University</w:t>
+            </w:r>
+          </w:p>
+          <w:p>
+            <w:pPr>
+              <w:rPr>
+                <w:rFonts w:asciiTheme="majorHAnsi" w:hAnsiTheme="majorHAnsi" w:cstheme="majorHAnsi"/>
+                <w:b/>
+                <w:bCs/>
+                <w:sz w:val="17"/>
+                <w:szCs w:val="17"/>
+              </w:rPr>
+            </w:pPr>
+            <w:r>
+              <w:rPr>
+                <w:rFonts w:asciiTheme="majorHAnsi" w:hAnsiTheme="majorHAnsi" w:cstheme="majorHAnsi"/>
+                <w:b/>
+                <w:bCs/>
+                <w:sz w:val="17"/>
+                <w:szCs w:val="17"/>
+              </w:rPr>
+              <w:t xml:space="preserve">Juan de Lara, </w:t>
+            </w:r>
+            <w:r>
+              <w:rPr>
+                <w:rFonts w:asciiTheme="majorHAnsi" w:hAnsiTheme="majorHAnsi" w:cstheme="majorHAnsi"/>
+                <w:bCs/>
+                <w:sz w:val="17"/>
+                <w:szCs w:val="17"/>
+              </w:rPr>
+              <w:t>Universidad Autónoma de Madrid</w:t>
+            </w:r>
+          </w:p>
+          <w:p>
+            <w:pPr>
+              <w:rPr>
+                <w:rFonts w:asciiTheme="majorHAnsi" w:hAnsiTheme="majorHAnsi" w:cstheme="majorHAnsi"/>
+                <w:bCs/>
+                <w:sz w:val="17"/>
+                <w:szCs w:val="17"/>
+                <w:lang w:val="en-GB"/>
+              </w:rPr>
+            </w:pPr>
+            <w:r>
+              <w:rPr>
+                <w:rFonts w:asciiTheme="majorHAnsi" w:hAnsiTheme="majorHAnsi" w:cstheme="majorHAnsi"/>
+                <w:b/>
+                <w:bCs/>
+                <w:sz w:val="17"/>
+                <w:szCs w:val="17"/>
+                <w:lang w:val="en-GB"/>
+              </w:rPr>
+              <w:t xml:space="preserve">Joachim Denil, </w:t>
+            </w:r>
+            <w:r>
+              <w:rPr>
+                <w:rFonts w:asciiTheme="majorHAnsi" w:hAnsiTheme="majorHAnsi" w:cstheme="majorHAnsi"/>
+                <w:bCs/>
+                <w:sz w:val="17"/>
+                <w:szCs w:val="17"/>
                 <w:lang w:val="en-GB"/>
               </w:rPr>
               <w:t>University of Antwerp</w:t>
             </w:r>
-            <w:r>
-              <w:rPr>
-                <w:rFonts w:asciiTheme="majorHAnsi" w:hAnsiTheme="majorHAnsi" w:cstheme="majorHAnsi"/>
-                <w:bCs/>
-                <w:sz w:val="17"/>
-                <w:szCs w:val="17"/>
-                <w:lang w:val="en-GB"/>
-              </w:rPr>
-              <w:t xml:space="preserve"> – Flanders Make</w:t>
-            </w:r>
-            <w:r>
-              <w:rPr>
-                <w:rFonts w:asciiTheme="majorHAnsi" w:hAnsiTheme="majorHAnsi" w:cstheme="majorHAnsi"/>
-                <w:bCs/>
-                <w:sz w:val="17"/>
-                <w:szCs w:val="17"/>
-                <w:lang w:val="en-GB"/>
-              </w:rPr>
-              <w:t xml:space="preserve"> and</w:t>
-            </w:r>
-            <w:r>
-              <w:rPr>
-                <w:rFonts w:asciiTheme="majorHAnsi" w:hAnsiTheme="majorHAnsi" w:cstheme="majorHAnsi"/>
+          </w:p>
+          <w:p>
+            <w:pPr>
+              <w:rPr>
+                <w:rFonts w:asciiTheme="majorHAnsi" w:hAnsiTheme="majorHAnsi" w:cstheme="majorHAnsi"/>
+                <w:b/>
+                <w:bCs/>
+                <w:sz w:val="17"/>
+                <w:szCs w:val="17"/>
+                <w:lang w:val="en-GB"/>
+              </w:rPr>
+            </w:pPr>
+            <w:r>
+              <w:rPr>
+                <w:rFonts w:asciiTheme="majorHAnsi" w:hAnsiTheme="majorHAnsi" w:cstheme="majorHAnsi"/>
+                <w:b/>
+                <w:bCs/>
+                <w:sz w:val="17"/>
+                <w:szCs w:val="17"/>
+                <w:lang w:val="en-GB"/>
+              </w:rPr>
+              <w:t xml:space="preserve">Juergen Dingel, </w:t>
+            </w:r>
+            <w:r>
+              <w:rPr>
+                <w:rFonts w:asciiTheme="majorHAnsi" w:hAnsiTheme="majorHAnsi" w:cstheme="majorHAnsi"/>
+                <w:bCs/>
+                <w:sz w:val="17"/>
+                <w:szCs w:val="17"/>
+                <w:lang w:val="en-GB"/>
+              </w:rPr>
+              <w:t>Queen’s University</w:t>
+            </w:r>
+          </w:p>
+          <w:p>
+            <w:pPr>
+              <w:rPr>
+                <w:rFonts w:asciiTheme="majorHAnsi" w:hAnsiTheme="majorHAnsi" w:cstheme="majorHAnsi"/>
+                <w:bCs/>
+                <w:sz w:val="17"/>
+                <w:szCs w:val="17"/>
+                <w:lang w:val="en-GB"/>
+              </w:rPr>
+            </w:pPr>
+            <w:r>
+              <w:rPr>
+                <w:rFonts w:asciiTheme="majorHAnsi" w:hAnsiTheme="majorHAnsi" w:cstheme="majorHAnsi"/>
+                <w:b/>
+                <w:bCs/>
+                <w:sz w:val="17"/>
+                <w:szCs w:val="17"/>
+                <w:lang w:val="en-GB"/>
+              </w:rPr>
+              <w:t xml:space="preserve">Ferhat Erata, </w:t>
+            </w:r>
+            <w:r>
+              <w:rPr>
+                <w:rFonts w:asciiTheme="majorHAnsi" w:hAnsiTheme="majorHAnsi" w:cstheme="majorHAnsi"/>
+                <w:bCs/>
+                <w:sz w:val="17"/>
+                <w:szCs w:val="17"/>
+                <w:lang w:val="en-GB"/>
+              </w:rPr>
+              <w:t xml:space="preserve">UNIT </w:t>
+            </w:r>
+            <w:r>
+              <w:rPr>
+                <w:rFonts w:asciiTheme="majorHAnsi" w:hAnsiTheme="majorHAnsi" w:cstheme="majorHAnsi"/>
+                <w:bCs/>
+                <w:sz w:val="17"/>
+                <w:szCs w:val="17"/>
+                <w:lang w:val="en-GB"/>
+              </w:rPr>
+              <w:t>IT</w:t>
+            </w:r>
+            <w:r>
+              <w:rPr>
+                <w:rFonts w:asciiTheme="majorHAnsi" w:hAnsiTheme="majorHAnsi" w:cstheme="majorHAnsi"/>
+                <w:bCs/>
+                <w:sz w:val="17"/>
+                <w:szCs w:val="17"/>
+                <w:lang w:val="en-GB"/>
+              </w:rPr>
+              <w:t xml:space="preserve"> R&amp;D Ltd.</w:t>
+            </w:r>
+          </w:p>
+          <w:p>
+            <w:pPr>
+              <w:rPr>
+                <w:rFonts w:asciiTheme="majorHAnsi" w:hAnsiTheme="majorHAnsi" w:cstheme="majorHAnsi"/>
+                <w:bCs/>
+                <w:sz w:val="17"/>
+                <w:szCs w:val="17"/>
+                <w:lang w:val="en-GB"/>
+              </w:rPr>
+            </w:pPr>
+            <w:r>
+              <w:rPr>
+                <w:rFonts w:asciiTheme="majorHAnsi" w:hAnsiTheme="majorHAnsi" w:cstheme="majorHAnsi"/>
+                <w:b/>
+                <w:bCs/>
+                <w:sz w:val="17"/>
+                <w:szCs w:val="17"/>
+                <w:lang w:val="en-GB"/>
+              </w:rPr>
+              <w:t xml:space="preserve">Rahele Eslampanah, </w:t>
+            </w:r>
+            <w:r>
+              <w:rPr>
+                <w:rFonts w:asciiTheme="majorHAnsi" w:hAnsiTheme="majorHAnsi" w:cstheme="majorHAnsi"/>
+                <w:bCs/>
+                <w:sz w:val="17"/>
+                <w:szCs w:val="17"/>
+                <w:lang w:val="en-GB"/>
+              </w:rPr>
+              <w:t>University of Antwerp</w:t>
+            </w:r>
+          </w:p>
+          <w:p>
+            <w:pPr>
+              <w:rPr>
+                <w:rFonts w:asciiTheme="majorHAnsi" w:hAnsiTheme="majorHAnsi" w:cstheme="majorHAnsi"/>
+                <w:bCs/>
+                <w:sz w:val="17"/>
+                <w:szCs w:val="17"/>
+                <w:lang w:val="en-GB"/>
+              </w:rPr>
+            </w:pPr>
+            <w:r>
+              <w:rPr>
+                <w:rFonts w:asciiTheme="majorHAnsi" w:hAnsiTheme="majorHAnsi" w:cstheme="majorHAnsi"/>
+                <w:b/>
+                <w:bCs/>
+                <w:sz w:val="17"/>
+                <w:szCs w:val="17"/>
+                <w:lang w:val="en-GB"/>
+              </w:rPr>
+              <w:t xml:space="preserve">Holger Giese, </w:t>
+            </w:r>
+            <w:r>
+              <w:rPr>
+                <w:rFonts w:asciiTheme="majorHAnsi" w:hAnsiTheme="majorHAnsi" w:cstheme="majorHAnsi"/>
+                <w:bCs/>
+                <w:sz w:val="17"/>
+                <w:szCs w:val="17"/>
+                <w:lang w:val="en-GB"/>
+              </w:rPr>
+              <w:t>Hasso Plattner Institute for Digital Engineering </w:t>
+            </w:r>
+          </w:p>
+          <w:p>
+            <w:pPr>
+              <w:rPr>
+                <w:rFonts w:asciiTheme="majorHAnsi" w:hAnsiTheme="majorHAnsi" w:cstheme="majorHAnsi"/>
+                <w:b/>
+                <w:bCs/>
+                <w:sz w:val="17"/>
+                <w:szCs w:val="17"/>
+                <w:lang w:val="en-GB"/>
+              </w:rPr>
+            </w:pPr>
+            <w:r>
+              <w:rPr>
+                <w:rFonts w:asciiTheme="majorHAnsi" w:hAnsiTheme="majorHAnsi" w:cstheme="majorHAnsi"/>
+                <w:b/>
+                <w:bCs/>
+                <w:sz w:val="17"/>
+                <w:szCs w:val="17"/>
+                <w:lang w:val="en-GB"/>
+              </w:rPr>
+              <w:t xml:space="preserve">Martin Gogolla, </w:t>
+            </w:r>
+            <w:r>
+              <w:rPr>
+                <w:rFonts w:asciiTheme="majorHAnsi" w:hAnsiTheme="majorHAnsi" w:cstheme="majorHAnsi"/>
+                <w:bCs/>
+                <w:sz w:val="17"/>
+                <w:szCs w:val="17"/>
+                <w:lang w:val="en-GB"/>
+              </w:rPr>
+              <w:t>University of Bremen</w:t>
+            </w:r>
+          </w:p>
+          <w:p>
+            <w:pPr>
+              <w:rPr>
+                <w:rFonts w:asciiTheme="majorHAnsi" w:hAnsiTheme="majorHAnsi" w:cstheme="majorHAnsi"/>
+                <w:b/>
+                <w:bCs/>
+                <w:sz w:val="17"/>
+                <w:szCs w:val="17"/>
+                <w:lang w:val="en-GB"/>
+              </w:rPr>
+            </w:pPr>
+            <w:r>
+              <w:rPr>
+                <w:rFonts w:asciiTheme="majorHAnsi" w:hAnsiTheme="majorHAnsi" w:cstheme="majorHAnsi"/>
+                <w:b/>
+                <w:bCs/>
+                <w:sz w:val="17"/>
+                <w:szCs w:val="17"/>
+                <w:lang w:val="en-GB"/>
+              </w:rPr>
+              <w:t xml:space="preserve">Esther Guerra, </w:t>
+            </w:r>
+            <w:r>
+              <w:rPr>
+                <w:rFonts w:asciiTheme="majorHAnsi" w:hAnsiTheme="majorHAnsi" w:cstheme="majorHAnsi"/>
+                <w:bCs/>
+                <w:sz w:val="17"/>
+                <w:szCs w:val="17"/>
+                <w:lang w:val="en-GB"/>
+              </w:rPr>
+              <w:t>Universidad Autónoma de Madrid</w:t>
+            </w:r>
+          </w:p>
+          <w:p>
+            <w:pPr>
+              <w:rPr>
+                <w:rFonts w:asciiTheme="majorHAnsi" w:hAnsiTheme="majorHAnsi" w:cstheme="majorHAnsi"/>
+                <w:bCs/>
+                <w:sz w:val="17"/>
+                <w:szCs w:val="17"/>
+                <w:lang w:val="en-GB"/>
+              </w:rPr>
+            </w:pPr>
+            <w:r>
+              <w:rPr>
+                <w:rFonts w:asciiTheme="majorHAnsi" w:hAnsiTheme="majorHAnsi" w:cstheme="majorHAnsi"/>
+                <w:b/>
+                <w:bCs/>
+                <w:sz w:val="17"/>
+                <w:szCs w:val="17"/>
+                <w:lang w:val="en-GB"/>
+              </w:rPr>
+              <w:t xml:space="preserve">Sebastian Herzig, </w:t>
+            </w:r>
+            <w:r>
+              <w:rPr>
+                <w:rFonts w:asciiTheme="majorHAnsi" w:hAnsiTheme="majorHAnsi" w:cstheme="majorHAnsi"/>
+                <w:bCs/>
+                <w:sz w:val="17"/>
+                <w:szCs w:val="17"/>
+                <w:lang w:val="en-GB"/>
+              </w:rPr>
+              <w:t>Caltech/Jet Propulsion Laboratory</w:t>
+            </w:r>
+          </w:p>
+          <w:p>
+            <w:pPr>
+              <w:rPr>
+                <w:rFonts w:asciiTheme="majorHAnsi" w:hAnsiTheme="majorHAnsi" w:cstheme="majorHAnsi"/>
+                <w:b/>
+                <w:bCs/>
+                <w:sz w:val="17"/>
+                <w:szCs w:val="17"/>
+              </w:rPr>
+            </w:pPr>
+            <w:r>
+              <w:rPr>
+                <w:rFonts w:asciiTheme="majorHAnsi" w:hAnsiTheme="majorHAnsi" w:cstheme="majorHAnsi"/>
+                <w:b/>
+                <w:bCs/>
+                <w:sz w:val="17"/>
+                <w:szCs w:val="17"/>
+              </w:rPr>
+              <w:t>Jérôme Hugues</w:t>
+            </w:r>
+            <w:r>
+              <w:rPr>
+                <w:rFonts w:asciiTheme="majorHAnsi" w:hAnsiTheme="majorHAnsi" w:cstheme="majorHAnsi"/>
+                <w:bCs/>
+                <w:sz w:val="17"/>
+                <w:szCs w:val="17"/>
+              </w:rPr>
+              <w:t xml:space="preserve">, Carnegie Mellon University </w:t>
+            </w:r>
+          </w:p>
+          <w:p>
+            <w:pPr>
+              <w:rPr>
+                <w:rFonts w:asciiTheme="majorHAnsi" w:hAnsiTheme="majorHAnsi" w:cstheme="majorHAnsi"/>
+                <w:b/>
+                <w:bCs/>
+                <w:sz w:val="17"/>
+                <w:szCs w:val="17"/>
+                <w:lang w:val="en-GB"/>
+              </w:rPr>
+            </w:pPr>
+            <w:r>
+              <w:rPr>
+                <w:rFonts w:asciiTheme="majorHAnsi" w:hAnsiTheme="majorHAnsi" w:cstheme="majorHAnsi"/>
+                <w:b/>
+                <w:bCs/>
+                <w:sz w:val="17"/>
+                <w:szCs w:val="17"/>
+                <w:lang w:val="en-GB"/>
+              </w:rPr>
+              <w:t xml:space="preserve">Gabor Karsai, </w:t>
+            </w:r>
+            <w:r>
+              <w:rPr>
+                <w:rFonts w:asciiTheme="majorHAnsi" w:hAnsiTheme="majorHAnsi" w:cstheme="majorHAnsi"/>
+                <w:bCs/>
+                <w:sz w:val="17"/>
+                <w:szCs w:val="17"/>
+                <w:lang w:val="en-GB"/>
+              </w:rPr>
+              <w:t>Vanderbilt University</w:t>
+            </w:r>
+          </w:p>
+          <w:p>
+            <w:pPr>
+              <w:rPr>
+                <w:rFonts w:asciiTheme="majorHAnsi" w:hAnsiTheme="majorHAnsi" w:cstheme="majorHAnsi"/>
+                <w:bCs/>
+                <w:sz w:val="17"/>
+                <w:szCs w:val="17"/>
+                <w:lang w:val="en-GB"/>
+              </w:rPr>
+            </w:pPr>
+            <w:r>
+              <w:rPr>
+                <w:rFonts w:asciiTheme="majorHAnsi" w:hAnsiTheme="majorHAnsi" w:cstheme="majorHAnsi"/>
+                <w:b/>
+                <w:bCs/>
+                <w:sz w:val="17"/>
+                <w:szCs w:val="17"/>
+                <w:lang w:val="en-GB"/>
+              </w:rPr>
+              <w:t xml:space="preserve">Sahar Kokaly, </w:t>
+            </w:r>
+            <w:r>
+              <w:rPr>
+                <w:rFonts w:asciiTheme="majorHAnsi" w:hAnsiTheme="majorHAnsi" w:cstheme="majorHAnsi"/>
+                <w:bCs/>
+                <w:sz w:val="17"/>
+                <w:szCs w:val="17"/>
+                <w:lang w:val="en-GB"/>
+              </w:rPr>
+              <w:t>McMaster Univ. &amp;</w:t>
+            </w:r>
+            <w:r>
+              <w:rPr>
+                <w:rFonts w:asciiTheme="majorHAnsi" w:hAnsiTheme="majorHAnsi" w:cstheme="majorHAnsi"/>
+                <w:b/>
                 <w:bCs/>
                 <w:sz w:val="17"/>
                 <w:szCs w:val="17"/>
@@ -1007,784 +1812,7 @@
                 <w:szCs w:val="17"/>
                 <w:lang w:val="en-GB"/>
               </w:rPr>
-              <w:t>McGill University</w:t>
-            </w:r>
-          </w:p>
-          <w:p>
-            <w:pPr>
-              <w:ind w:left="284" w:hanging="284"/>
-              <w:rPr>
-                <w:rFonts w:asciiTheme="majorHAnsi" w:hAnsiTheme="majorHAnsi"/>
-                <w:sz w:val="17"/>
-                <w:szCs w:val="17"/>
-                <w:lang w:val="en-US"/>
-              </w:rPr>
-            </w:pPr>
-            <w:r>
-              <w:rPr>
-                <w:rFonts w:asciiTheme="majorHAnsi" w:hAnsiTheme="majorHAnsi"/>
-                <w:b/>
-                <w:sz w:val="17"/>
-                <w:szCs w:val="17"/>
-                <w:lang w:val="en-US"/>
-              </w:rPr>
-              <w:t>Pieter J. Mosterman</w:t>
-            </w:r>
-            <w:r>
-              <w:rPr>
-                <w:rFonts w:asciiTheme="majorHAnsi" w:hAnsiTheme="majorHAnsi"/>
-                <w:sz w:val="17"/>
-                <w:szCs w:val="17"/>
-                <w:lang w:val="en-US"/>
-              </w:rPr>
-              <w:t>, The Mathworks</w:t>
-            </w:r>
-          </w:p>
-          <w:p>
-            <w:pPr>
-              <w:ind w:left="284" w:hanging="284"/>
-              <w:rPr>
-                <w:rFonts w:asciiTheme="majorHAnsi" w:hAnsiTheme="majorHAnsi"/>
-                <w:sz w:val="17"/>
-                <w:szCs w:val="17"/>
-                <w:lang w:val="en-US"/>
-              </w:rPr>
-            </w:pPr>
-            <w:r>
-              <w:rPr>
-                <w:rFonts w:asciiTheme="majorHAnsi" w:hAnsiTheme="majorHAnsi"/>
-                <w:b/>
-                <w:sz w:val="17"/>
-                <w:szCs w:val="17"/>
-                <w:lang w:val="en-US"/>
-              </w:rPr>
-              <w:t>Jeff Gray</w:t>
-            </w:r>
-            <w:r>
-              <w:rPr>
-                <w:rFonts w:asciiTheme="majorHAnsi" w:hAnsiTheme="majorHAnsi"/>
-                <w:sz w:val="17"/>
-                <w:szCs w:val="17"/>
-                <w:lang w:val="en-US"/>
-              </w:rPr>
-              <w:t>,</w:t>
-            </w:r>
-            <w:r>
-              <w:rPr>
-                <w:rFonts w:asciiTheme="majorHAnsi" w:hAnsiTheme="majorHAnsi"/>
-                <w:sz w:val="17"/>
-                <w:szCs w:val="17"/>
-                <w:lang w:val="en-US"/>
-              </w:rPr>
-              <w:t xml:space="preserve"> University of Alabama</w:t>
-            </w:r>
-          </w:p>
-          <w:p>
-            <w:pPr>
-              <w:ind w:left="284" w:hanging="284"/>
-              <w:rPr>
-                <w:rFonts w:asciiTheme="majorHAnsi" w:hAnsiTheme="majorHAnsi"/>
-                <w:sz w:val="17"/>
-                <w:szCs w:val="17"/>
-              </w:rPr>
-            </w:pPr>
-            <w:r>
-              <w:rPr>
-                <w:rFonts w:asciiTheme="majorHAnsi" w:hAnsiTheme="majorHAnsi"/>
-                <w:b/>
-                <w:sz w:val="17"/>
-                <w:szCs w:val="17"/>
-              </w:rPr>
-              <w:t>Vasco Amaral</w:t>
-            </w:r>
-            <w:r>
-              <w:rPr>
-                <w:rFonts w:asciiTheme="majorHAnsi" w:hAnsiTheme="majorHAnsi"/>
-                <w:sz w:val="17"/>
-                <w:szCs w:val="17"/>
-              </w:rPr>
-              <w:t>, Universidade Nova de Lisboa</w:t>
-            </w:r>
-          </w:p>
-          <w:p>
-            <w:pPr>
-              <w:ind w:left="284" w:hanging="284"/>
-              <w:rPr>
-                <w:rFonts w:asciiTheme="majorHAnsi" w:hAnsiTheme="majorHAnsi"/>
-                <w:b/>
-                <w:sz w:val="6"/>
-                <w:szCs w:val="6"/>
-              </w:rPr>
-            </w:pPr>
-          </w:p>
-          <w:p>
-            <w:pPr>
-              <w:spacing w:before="160"/>
-              <w:ind w:left="288" w:hanging="288"/>
-              <w:rPr>
-                <w:rFonts w:asciiTheme="majorHAnsi" w:hAnsiTheme="majorHAnsi"/>
-                <w:b/>
-                <w:lang w:val="en-US"/>
-              </w:rPr>
-            </w:pPr>
-            <w:r>
-              <w:rPr>
-                <w:rFonts w:asciiTheme="majorHAnsi" w:hAnsiTheme="majorHAnsi"/>
-                <w:b/>
-                <w:lang w:val="en-US"/>
-              </w:rPr>
-              <w:t>Program Committee</w:t>
-            </w:r>
-          </w:p>
-          <w:p>
-            <w:pPr>
-              <w:ind w:left="284" w:hanging="284"/>
-              <w:rPr>
-                <w:rFonts w:asciiTheme="majorHAnsi" w:hAnsiTheme="majorHAnsi"/>
-                <w:b/>
-                <w:color w:val="C00000"/>
-                <w:sz w:val="20"/>
-                <w:szCs w:val="20"/>
-                <w:lang w:val="en-US"/>
-              </w:rPr>
-            </w:pPr>
-            <w:r>
-              <w:rPr>
-                <w:rFonts w:asciiTheme="majorHAnsi" w:hAnsiTheme="majorHAnsi"/>
-                <w:b/>
-                <w:color w:val="C00000"/>
-                <w:sz w:val="20"/>
-                <w:szCs w:val="20"/>
-                <w:lang w:val="en-US"/>
-              </w:rPr>
-              <w:t xml:space="preserve">    (tentative, to be contacted)</w:t>
-            </w:r>
-          </w:p>
-          <w:p>
-            <w:pPr>
-              <w:ind w:left="284" w:hanging="284"/>
-              <w:rPr>
-                <w:rFonts w:asciiTheme="majorHAnsi" w:hAnsiTheme="majorHAnsi"/>
-                <w:b/>
-                <w:sz w:val="6"/>
-                <w:szCs w:val="6"/>
-                <w:lang w:val="en-US"/>
-              </w:rPr>
-            </w:pPr>
-          </w:p>
-          <w:p>
-            <w:pPr>
-              <w:rPr>
-                <w:rFonts w:asciiTheme="majorHAnsi" w:hAnsiTheme="majorHAnsi" w:cstheme="majorHAnsi"/>
-                <w:bCs/>
-                <w:sz w:val="17"/>
-                <w:szCs w:val="17"/>
-                <w:lang w:val="en-GB"/>
-              </w:rPr>
-            </w:pPr>
-            <w:r>
-              <w:rPr>
-                <w:rFonts w:asciiTheme="majorHAnsi" w:hAnsiTheme="majorHAnsi" w:cstheme="majorHAnsi"/>
-                <w:b/>
-                <w:bCs/>
-                <w:sz w:val="17"/>
-                <w:szCs w:val="17"/>
-                <w:lang w:val="en-GB"/>
-              </w:rPr>
-              <w:t xml:space="preserve">Rima Al-Ali, </w:t>
-            </w:r>
-            <w:r>
-              <w:rPr>
-                <w:rFonts w:asciiTheme="majorHAnsi" w:hAnsiTheme="majorHAnsi" w:cstheme="majorHAnsi"/>
-                <w:bCs/>
-                <w:sz w:val="17"/>
-                <w:szCs w:val="17"/>
-                <w:lang w:val="en-GB"/>
-              </w:rPr>
-              <w:t>Charles University</w:t>
-            </w:r>
-          </w:p>
-          <w:p>
-            <w:pPr>
-              <w:rPr>
-                <w:rFonts w:asciiTheme="majorHAnsi" w:hAnsiTheme="majorHAnsi" w:cstheme="majorHAnsi"/>
-                <w:b/>
-                <w:bCs/>
-                <w:sz w:val="17"/>
-                <w:szCs w:val="17"/>
-                <w:lang w:val="en-GB"/>
-              </w:rPr>
-            </w:pPr>
-            <w:r>
-              <w:rPr>
-                <w:rFonts w:asciiTheme="majorHAnsi" w:hAnsiTheme="majorHAnsi" w:cstheme="majorHAnsi"/>
-                <w:b/>
-                <w:bCs/>
-                <w:sz w:val="17"/>
-                <w:szCs w:val="17"/>
-                <w:lang w:val="en-GB"/>
-              </w:rPr>
-              <w:t xml:space="preserve">Shaukat Ali, </w:t>
-            </w:r>
-            <w:r>
-              <w:rPr>
-                <w:rFonts w:asciiTheme="majorHAnsi" w:hAnsiTheme="majorHAnsi" w:cstheme="majorHAnsi"/>
-                <w:bCs/>
-                <w:sz w:val="17"/>
-                <w:szCs w:val="17"/>
-                <w:lang w:val="en-GB"/>
-              </w:rPr>
-              <w:t>Simula Research Laboratory</w:t>
-            </w:r>
-          </w:p>
-          <w:p>
-            <w:pPr>
-              <w:rPr>
-                <w:rFonts w:asciiTheme="majorHAnsi" w:hAnsiTheme="majorHAnsi" w:cstheme="majorHAnsi"/>
-                <w:bCs/>
-                <w:sz w:val="17"/>
-                <w:szCs w:val="17"/>
-              </w:rPr>
-            </w:pPr>
-            <w:r>
-              <w:rPr>
-                <w:rFonts w:asciiTheme="majorHAnsi" w:hAnsiTheme="majorHAnsi" w:cstheme="majorHAnsi"/>
-                <w:b/>
-                <w:bCs/>
-                <w:sz w:val="17"/>
-                <w:szCs w:val="17"/>
-              </w:rPr>
-              <w:t>Francis Bordeleau,</w:t>
-            </w:r>
-            <w:r>
-              <w:rPr>
-                <w:rFonts w:asciiTheme="majorHAnsi" w:hAnsiTheme="majorHAnsi" w:cstheme="majorHAnsi"/>
-                <w:bCs/>
-                <w:sz w:val="17"/>
-                <w:szCs w:val="17"/>
-              </w:rPr>
-              <w:t xml:space="preserve"> </w:t>
-            </w:r>
-            <w:r>
-              <w:rPr>
-                <w:rFonts w:asciiTheme="majorHAnsi" w:hAnsiTheme="majorHAnsi" w:cstheme="majorHAnsi"/>
-                <w:bCs/>
-                <w:sz w:val="17"/>
-                <w:szCs w:val="17"/>
-              </w:rPr>
-              <w:t xml:space="preserve">École de </w:t>
-            </w:r>
-            <w:r>
-              <w:rPr>
-                <w:rFonts w:asciiTheme="majorHAnsi" w:hAnsiTheme="majorHAnsi" w:cstheme="majorHAnsi"/>
-                <w:bCs/>
-                <w:sz w:val="17"/>
-                <w:szCs w:val="17"/>
-              </w:rPr>
-              <w:t xml:space="preserve">Technologie Supérieure </w:t>
-            </w:r>
-          </w:p>
-          <w:p>
-            <w:pPr>
-              <w:rPr>
-                <w:rFonts w:asciiTheme="majorHAnsi" w:hAnsiTheme="majorHAnsi" w:cstheme="majorHAnsi"/>
-                <w:b/>
-                <w:bCs/>
-                <w:sz w:val="17"/>
-                <w:szCs w:val="17"/>
-              </w:rPr>
-            </w:pPr>
-            <w:r>
-              <w:rPr>
-                <w:rFonts w:asciiTheme="majorHAnsi" w:hAnsiTheme="majorHAnsi" w:cstheme="majorHAnsi"/>
-                <w:b/>
-                <w:bCs/>
-                <w:sz w:val="17"/>
-                <w:szCs w:val="17"/>
-              </w:rPr>
-              <w:t xml:space="preserve">Frédéric Boulanger, </w:t>
-            </w:r>
-            <w:r>
-              <w:rPr>
-                <w:rFonts w:asciiTheme="majorHAnsi" w:hAnsiTheme="majorHAnsi" w:cstheme="majorHAnsi"/>
-                <w:bCs/>
-                <w:sz w:val="17"/>
-                <w:szCs w:val="17"/>
-              </w:rPr>
-              <w:t>CentraleSupélec and Laboratoire de Recherche en Informatique (LRI)</w:t>
-            </w:r>
-          </w:p>
-          <w:p>
-            <w:pPr>
-              <w:rPr>
-                <w:rFonts w:asciiTheme="majorHAnsi" w:hAnsiTheme="majorHAnsi" w:cstheme="majorHAnsi"/>
-                <w:b/>
-                <w:bCs/>
-                <w:sz w:val="17"/>
-                <w:szCs w:val="17"/>
-                <w:lang w:val="en-GB"/>
-              </w:rPr>
-            </w:pPr>
-            <w:r>
-              <w:rPr>
-                <w:rFonts w:asciiTheme="majorHAnsi" w:hAnsiTheme="majorHAnsi" w:cstheme="majorHAnsi"/>
-                <w:b/>
-                <w:bCs/>
-                <w:sz w:val="17"/>
-                <w:szCs w:val="17"/>
-                <w:lang w:val="en-GB"/>
-              </w:rPr>
-              <w:t xml:space="preserve">Loli Burgueño, </w:t>
-            </w:r>
-            <w:r>
-              <w:rPr>
-                <w:rFonts w:asciiTheme="majorHAnsi" w:hAnsiTheme="majorHAnsi" w:cstheme="majorHAnsi"/>
-                <w:bCs/>
-                <w:sz w:val="17"/>
-                <w:szCs w:val="17"/>
-                <w:lang w:val="en-GB"/>
-              </w:rPr>
-              <w:t>Open University of Catalunia</w:t>
-            </w:r>
-          </w:p>
-          <w:p>
-            <w:pPr>
-              <w:rPr>
-                <w:rFonts w:asciiTheme="majorHAnsi" w:hAnsiTheme="majorHAnsi" w:cstheme="majorHAnsi"/>
-                <w:bCs/>
-                <w:sz w:val="17"/>
-                <w:szCs w:val="17"/>
-                <w:lang w:val="en-GB"/>
-              </w:rPr>
-            </w:pPr>
-            <w:r>
-              <w:rPr>
-                <w:rFonts w:asciiTheme="majorHAnsi" w:hAnsiTheme="majorHAnsi" w:cstheme="majorHAnsi"/>
-                <w:b/>
-                <w:bCs/>
-                <w:sz w:val="17"/>
-                <w:szCs w:val="17"/>
-                <w:lang w:val="en-GB"/>
-              </w:rPr>
-              <w:t xml:space="preserve">Antonio Cicchetti, </w:t>
-            </w:r>
-            <w:r>
-              <w:rPr>
-                <w:rFonts w:asciiTheme="majorHAnsi" w:hAnsiTheme="majorHAnsi" w:cstheme="majorHAnsi"/>
-                <w:bCs/>
-                <w:sz w:val="17"/>
-                <w:szCs w:val="17"/>
-                <w:lang w:val="en-GB"/>
-              </w:rPr>
-              <w:t>Mälardalen Research and Technology Centre (MRTC)</w:t>
-            </w:r>
-          </w:p>
-          <w:p>
-            <w:pPr>
-              <w:rPr>
-                <w:rFonts w:asciiTheme="majorHAnsi" w:hAnsiTheme="majorHAnsi" w:cstheme="majorHAnsi"/>
-                <w:b/>
-                <w:bCs/>
-                <w:sz w:val="17"/>
-                <w:szCs w:val="17"/>
-                <w:lang w:val="en-GB"/>
-              </w:rPr>
-            </w:pPr>
-            <w:r>
-              <w:rPr>
-                <w:rFonts w:asciiTheme="majorHAnsi" w:hAnsiTheme="majorHAnsi" w:cstheme="majorHAnsi"/>
-                <w:b/>
-                <w:bCs/>
-                <w:sz w:val="17"/>
-                <w:szCs w:val="17"/>
-                <w:lang w:val="en-GB"/>
-              </w:rPr>
-              <w:t xml:space="preserve">Federico Ciccozzi, </w:t>
-            </w:r>
-            <w:r>
-              <w:rPr>
-                <w:rFonts w:asciiTheme="majorHAnsi" w:hAnsiTheme="majorHAnsi" w:cstheme="majorHAnsi"/>
-                <w:bCs/>
-                <w:sz w:val="17"/>
-                <w:szCs w:val="17"/>
-                <w:lang w:val="en-GB"/>
-              </w:rPr>
-              <w:t>Mälardalen University</w:t>
-            </w:r>
-          </w:p>
-          <w:p>
-            <w:pPr>
-              <w:rPr>
-                <w:rFonts w:asciiTheme="majorHAnsi" w:hAnsiTheme="majorHAnsi" w:cstheme="majorHAnsi"/>
-                <w:bCs/>
-                <w:sz w:val="17"/>
-                <w:szCs w:val="17"/>
-                <w:lang w:val="en-GB"/>
-              </w:rPr>
-            </w:pPr>
-            <w:r>
-              <w:rPr>
-                <w:rFonts w:asciiTheme="majorHAnsi" w:hAnsiTheme="majorHAnsi" w:cstheme="majorHAnsi"/>
-                <w:b/>
-                <w:bCs/>
-                <w:sz w:val="17"/>
-                <w:szCs w:val="17"/>
-                <w:lang w:val="en-GB"/>
-              </w:rPr>
-              <w:t xml:space="preserve">Andrea d'Ambrogio, </w:t>
-            </w:r>
-            <w:r>
-              <w:rPr>
-                <w:rFonts w:asciiTheme="majorHAnsi" w:hAnsiTheme="majorHAnsi" w:cstheme="majorHAnsi"/>
-                <w:bCs/>
-                <w:sz w:val="17"/>
-                <w:szCs w:val="17"/>
-                <w:lang w:val="en-GB"/>
-              </w:rPr>
-              <w:t>University of Rome Tor Vergata</w:t>
-            </w:r>
-          </w:p>
-          <w:p>
-            <w:pPr>
-              <w:rPr>
-                <w:rFonts w:asciiTheme="majorHAnsi" w:hAnsiTheme="majorHAnsi" w:cstheme="majorHAnsi"/>
-                <w:b/>
-                <w:bCs/>
-                <w:sz w:val="17"/>
-                <w:szCs w:val="17"/>
-              </w:rPr>
-            </w:pPr>
-            <w:r>
-              <w:rPr>
-                <w:rFonts w:asciiTheme="majorHAnsi" w:hAnsiTheme="majorHAnsi" w:cstheme="majorHAnsi"/>
-                <w:b/>
-                <w:bCs/>
-                <w:sz w:val="17"/>
-                <w:szCs w:val="17"/>
-              </w:rPr>
-              <w:t xml:space="preserve">Juan de Lara, </w:t>
-            </w:r>
-            <w:r>
-              <w:rPr>
-                <w:rFonts w:asciiTheme="majorHAnsi" w:hAnsiTheme="majorHAnsi" w:cstheme="majorHAnsi"/>
-                <w:bCs/>
-                <w:sz w:val="17"/>
-                <w:szCs w:val="17"/>
-              </w:rPr>
-              <w:t>Universidad Autónoma de Madrid</w:t>
-            </w:r>
-          </w:p>
-          <w:p>
-            <w:pPr>
-              <w:rPr>
-                <w:rFonts w:asciiTheme="majorHAnsi" w:hAnsiTheme="majorHAnsi" w:cstheme="majorHAnsi"/>
-                <w:bCs/>
-                <w:sz w:val="17"/>
-                <w:szCs w:val="17"/>
-                <w:lang w:val="en-GB"/>
-              </w:rPr>
-            </w:pPr>
-            <w:r>
-              <w:rPr>
-                <w:rFonts w:asciiTheme="majorHAnsi" w:hAnsiTheme="majorHAnsi" w:cstheme="majorHAnsi"/>
-                <w:b/>
-                <w:bCs/>
-                <w:sz w:val="17"/>
-                <w:szCs w:val="17"/>
-                <w:lang w:val="en-GB"/>
-              </w:rPr>
-              <w:t xml:space="preserve">Joachim Denil, </w:t>
-            </w:r>
-            <w:r>
-              <w:rPr>
-                <w:rFonts w:asciiTheme="majorHAnsi" w:hAnsiTheme="majorHAnsi" w:cstheme="majorHAnsi"/>
-                <w:bCs/>
-                <w:sz w:val="17"/>
-                <w:szCs w:val="17"/>
-                <w:lang w:val="en-GB"/>
-              </w:rPr>
-              <w:t>University of Antwerp</w:t>
-            </w:r>
-          </w:p>
-          <w:p>
-            <w:pPr>
-              <w:rPr>
-                <w:rFonts w:asciiTheme="majorHAnsi" w:hAnsiTheme="majorHAnsi" w:cstheme="majorHAnsi"/>
-                <w:b/>
-                <w:bCs/>
-                <w:sz w:val="17"/>
-                <w:szCs w:val="17"/>
-                <w:lang w:val="en-GB"/>
-              </w:rPr>
-            </w:pPr>
-            <w:r>
-              <w:rPr>
-                <w:rFonts w:asciiTheme="majorHAnsi" w:hAnsiTheme="majorHAnsi" w:cstheme="majorHAnsi"/>
-                <w:b/>
-                <w:bCs/>
-                <w:sz w:val="17"/>
-                <w:szCs w:val="17"/>
-                <w:lang w:val="en-GB"/>
-              </w:rPr>
-              <w:t xml:space="preserve">Juergen Dingel, </w:t>
-            </w:r>
-            <w:r>
-              <w:rPr>
-                <w:rFonts w:asciiTheme="majorHAnsi" w:hAnsiTheme="majorHAnsi" w:cstheme="majorHAnsi"/>
-                <w:bCs/>
-                <w:sz w:val="17"/>
-                <w:szCs w:val="17"/>
-                <w:lang w:val="en-GB"/>
-              </w:rPr>
-              <w:t>Queen’s University</w:t>
-            </w:r>
-          </w:p>
-          <w:p>
-            <w:pPr>
-              <w:rPr>
-                <w:rFonts w:asciiTheme="majorHAnsi" w:hAnsiTheme="majorHAnsi" w:cstheme="majorHAnsi"/>
-                <w:bCs/>
-                <w:sz w:val="17"/>
-                <w:szCs w:val="17"/>
-                <w:lang w:val="en-GB"/>
-              </w:rPr>
-            </w:pPr>
-            <w:r>
-              <w:rPr>
-                <w:rFonts w:asciiTheme="majorHAnsi" w:hAnsiTheme="majorHAnsi" w:cstheme="majorHAnsi"/>
-                <w:b/>
-                <w:bCs/>
-                <w:sz w:val="17"/>
-                <w:szCs w:val="17"/>
-                <w:lang w:val="en-GB"/>
-              </w:rPr>
-              <w:t xml:space="preserve">Ferhat Erata, </w:t>
-            </w:r>
-            <w:r>
-              <w:rPr>
-                <w:rFonts w:asciiTheme="majorHAnsi" w:hAnsiTheme="majorHAnsi" w:cstheme="majorHAnsi"/>
-                <w:bCs/>
-                <w:sz w:val="17"/>
-                <w:szCs w:val="17"/>
-                <w:lang w:val="en-GB"/>
-              </w:rPr>
-              <w:t xml:space="preserve">UNIT </w:t>
-            </w:r>
-            <w:r>
-              <w:rPr>
-                <w:rFonts w:asciiTheme="majorHAnsi" w:hAnsiTheme="majorHAnsi" w:cstheme="majorHAnsi"/>
-                <w:bCs/>
-                <w:sz w:val="17"/>
-                <w:szCs w:val="17"/>
-                <w:lang w:val="en-GB"/>
-              </w:rPr>
-              <w:t>IT</w:t>
-            </w:r>
-            <w:r>
-              <w:rPr>
-                <w:rFonts w:asciiTheme="majorHAnsi" w:hAnsiTheme="majorHAnsi" w:cstheme="majorHAnsi"/>
-                <w:bCs/>
-                <w:sz w:val="17"/>
-                <w:szCs w:val="17"/>
-                <w:lang w:val="en-GB"/>
-              </w:rPr>
-              <w:t xml:space="preserve"> R&amp;D Ltd.</w:t>
-            </w:r>
-          </w:p>
-          <w:p>
-            <w:pPr>
-              <w:rPr>
-                <w:rFonts w:asciiTheme="majorHAnsi" w:hAnsiTheme="majorHAnsi" w:cstheme="majorHAnsi"/>
-                <w:bCs/>
-                <w:sz w:val="17"/>
-                <w:szCs w:val="17"/>
-                <w:lang w:val="en-GB"/>
-              </w:rPr>
-            </w:pPr>
-            <w:r>
-              <w:rPr>
-                <w:rFonts w:asciiTheme="majorHAnsi" w:hAnsiTheme="majorHAnsi" w:cstheme="majorHAnsi"/>
-                <w:b/>
-                <w:bCs/>
-                <w:sz w:val="17"/>
-                <w:szCs w:val="17"/>
-                <w:lang w:val="en-GB"/>
-              </w:rPr>
-              <w:t xml:space="preserve">Rahele Eslampanah, </w:t>
-            </w:r>
-            <w:r>
-              <w:rPr>
-                <w:rFonts w:asciiTheme="majorHAnsi" w:hAnsiTheme="majorHAnsi" w:cstheme="majorHAnsi"/>
-                <w:bCs/>
-                <w:sz w:val="17"/>
-                <w:szCs w:val="17"/>
-                <w:lang w:val="en-GB"/>
-              </w:rPr>
-              <w:t>University of Antwerp</w:t>
-            </w:r>
-          </w:p>
-          <w:p>
-            <w:pPr>
-              <w:rPr>
-                <w:rFonts w:asciiTheme="majorHAnsi" w:hAnsiTheme="majorHAnsi" w:cstheme="majorHAnsi"/>
-                <w:bCs/>
-                <w:sz w:val="17"/>
-                <w:szCs w:val="17"/>
-                <w:lang w:val="en-GB"/>
-              </w:rPr>
-            </w:pPr>
-            <w:r>
-              <w:rPr>
-                <w:rFonts w:asciiTheme="majorHAnsi" w:hAnsiTheme="majorHAnsi" w:cstheme="majorHAnsi"/>
-                <w:b/>
-                <w:bCs/>
-                <w:sz w:val="17"/>
-                <w:szCs w:val="17"/>
-                <w:lang w:val="en-GB"/>
-              </w:rPr>
-              <w:t xml:space="preserve">Holger Giese, </w:t>
-            </w:r>
-            <w:r>
-              <w:rPr>
-                <w:rFonts w:asciiTheme="majorHAnsi" w:hAnsiTheme="majorHAnsi" w:cstheme="majorHAnsi"/>
-                <w:bCs/>
-                <w:sz w:val="17"/>
-                <w:szCs w:val="17"/>
-                <w:lang w:val="en-GB"/>
-              </w:rPr>
-              <w:t>Hasso Plattner Institute for Digital Engineering </w:t>
-            </w:r>
-          </w:p>
-          <w:p>
-            <w:pPr>
-              <w:rPr>
-                <w:rFonts w:asciiTheme="majorHAnsi" w:hAnsiTheme="majorHAnsi" w:cstheme="majorHAnsi"/>
-                <w:b/>
-                <w:bCs/>
-                <w:sz w:val="17"/>
-                <w:szCs w:val="17"/>
-                <w:lang w:val="en-GB"/>
-              </w:rPr>
-            </w:pPr>
-            <w:r>
-              <w:rPr>
-                <w:rFonts w:asciiTheme="majorHAnsi" w:hAnsiTheme="majorHAnsi" w:cstheme="majorHAnsi"/>
-                <w:b/>
-                <w:bCs/>
-                <w:sz w:val="17"/>
-                <w:szCs w:val="17"/>
-                <w:lang w:val="en-GB"/>
-              </w:rPr>
-              <w:t xml:space="preserve">Martin Gogolla, </w:t>
-            </w:r>
-            <w:r>
-              <w:rPr>
-                <w:rFonts w:asciiTheme="majorHAnsi" w:hAnsiTheme="majorHAnsi" w:cstheme="majorHAnsi"/>
-                <w:bCs/>
-                <w:sz w:val="17"/>
-                <w:szCs w:val="17"/>
-                <w:lang w:val="en-GB"/>
-              </w:rPr>
-              <w:t>University of Bremen</w:t>
-            </w:r>
-          </w:p>
-          <w:p>
-            <w:pPr>
-              <w:rPr>
-                <w:rFonts w:asciiTheme="majorHAnsi" w:hAnsiTheme="majorHAnsi" w:cstheme="majorHAnsi"/>
-                <w:b/>
-                <w:bCs/>
-                <w:sz w:val="17"/>
-                <w:szCs w:val="17"/>
-                <w:lang w:val="en-GB"/>
-              </w:rPr>
-            </w:pPr>
-            <w:r>
-              <w:rPr>
-                <w:rFonts w:asciiTheme="majorHAnsi" w:hAnsiTheme="majorHAnsi" w:cstheme="majorHAnsi"/>
-                <w:b/>
-                <w:bCs/>
-                <w:sz w:val="17"/>
-                <w:szCs w:val="17"/>
-                <w:lang w:val="en-GB"/>
-              </w:rPr>
-              <w:t xml:space="preserve">Esther Guerra, </w:t>
-            </w:r>
-            <w:r>
-              <w:rPr>
-                <w:rFonts w:asciiTheme="majorHAnsi" w:hAnsiTheme="majorHAnsi" w:cstheme="majorHAnsi"/>
-                <w:bCs/>
-                <w:sz w:val="17"/>
-                <w:szCs w:val="17"/>
-                <w:lang w:val="en-GB"/>
-              </w:rPr>
-              <w:t>Universidad Autónoma de Madrid</w:t>
-            </w:r>
-          </w:p>
-          <w:p>
-            <w:pPr>
-              <w:rPr>
-                <w:rFonts w:asciiTheme="majorHAnsi" w:hAnsiTheme="majorHAnsi" w:cstheme="majorHAnsi"/>
-                <w:b/>
-                <w:bCs/>
-                <w:sz w:val="17"/>
-                <w:szCs w:val="17"/>
-                <w:lang w:val="en-GB"/>
-              </w:rPr>
-            </w:pPr>
-            <w:r>
-              <w:rPr>
-                <w:rFonts w:asciiTheme="majorHAnsi" w:hAnsiTheme="majorHAnsi" w:cstheme="majorHAnsi"/>
-                <w:b/>
-                <w:bCs/>
-                <w:sz w:val="17"/>
-                <w:szCs w:val="17"/>
-                <w:lang w:val="en-GB"/>
-              </w:rPr>
-              <w:t xml:space="preserve">Sebastian Herzig, </w:t>
-            </w:r>
-            <w:r>
-              <w:rPr>
-                <w:rFonts w:asciiTheme="majorHAnsi" w:hAnsiTheme="majorHAnsi" w:cstheme="majorHAnsi"/>
-                <w:bCs/>
-                <w:sz w:val="17"/>
-                <w:szCs w:val="17"/>
-                <w:lang w:val="en-GB"/>
-              </w:rPr>
-              <w:t>Caltech/Jet Propulsion Laboratory</w:t>
-            </w:r>
-          </w:p>
-          <w:p>
-            <w:pPr>
-              <w:rPr>
-                <w:rFonts w:asciiTheme="majorHAnsi" w:hAnsiTheme="majorHAnsi" w:cstheme="majorHAnsi"/>
-                <w:b/>
-                <w:bCs/>
-                <w:sz w:val="17"/>
-                <w:szCs w:val="17"/>
-                <w:lang w:val="en-GB"/>
-              </w:rPr>
-            </w:pPr>
-            <w:r>
-              <w:rPr>
-                <w:rFonts w:asciiTheme="majorHAnsi" w:hAnsiTheme="majorHAnsi" w:cstheme="majorHAnsi"/>
-                <w:b/>
-                <w:bCs/>
-                <w:sz w:val="17"/>
-                <w:szCs w:val="17"/>
-                <w:lang w:val="en-GB"/>
-              </w:rPr>
-              <w:t xml:space="preserve">Gabor Karsai, </w:t>
-            </w:r>
-            <w:r>
-              <w:rPr>
-                <w:rFonts w:asciiTheme="majorHAnsi" w:hAnsiTheme="majorHAnsi" w:cstheme="majorHAnsi"/>
-                <w:bCs/>
-                <w:sz w:val="17"/>
-                <w:szCs w:val="17"/>
-                <w:lang w:val="en-GB"/>
-              </w:rPr>
-              <w:t>Vanderbilt University</w:t>
+              <w:t>General Motors</w:t>
             </w:r>
           </w:p>
           <w:p>
@@ -1849,72 +1877,6 @@
                 <w:lang w:val="en-GB"/>
               </w:rPr>
               <w:t>, BAE Systems</w:t>
-            </w:r>
-          </w:p>
-          <w:p>
-            <w:pPr>
-              <w:rPr>
-                <w:rFonts w:asciiTheme="majorHAnsi" w:hAnsiTheme="majorHAnsi" w:cstheme="majorHAnsi"/>
-                <w:b/>
-                <w:bCs/>
-                <w:sz w:val="17"/>
-                <w:szCs w:val="17"/>
-                <w:lang w:val="en-GB"/>
-              </w:rPr>
-            </w:pPr>
-            <w:r>
-              <w:rPr>
-                <w:rFonts w:asciiTheme="majorHAnsi" w:hAnsiTheme="majorHAnsi" w:cstheme="majorHAnsi"/>
-                <w:b/>
-                <w:bCs/>
-                <w:sz w:val="17"/>
-                <w:szCs w:val="17"/>
-                <w:lang w:val="en-GB"/>
-              </w:rPr>
-              <w:t xml:space="preserve">Levi Lúcio, </w:t>
-            </w:r>
-            <w:r>
-              <w:rPr>
-                <w:rFonts w:asciiTheme="majorHAnsi" w:hAnsiTheme="majorHAnsi" w:cstheme="majorHAnsi"/>
-                <w:bCs/>
-                <w:sz w:val="17"/>
-                <w:szCs w:val="17"/>
-                <w:lang w:val="en-GB"/>
-              </w:rPr>
-              <w:t>Fortiss</w:t>
-            </w:r>
-          </w:p>
-          <w:p>
-            <w:pPr>
-              <w:rPr>
-                <w:rFonts w:asciiTheme="majorHAnsi" w:hAnsiTheme="majorHAnsi" w:cstheme="majorHAnsi"/>
-                <w:b/>
-                <w:bCs/>
-                <w:sz w:val="17"/>
-                <w:szCs w:val="17"/>
-                <w:lang w:val="en-GB"/>
-              </w:rPr>
-            </w:pPr>
-            <w:r>
-              <w:rPr>
-                <w:rFonts w:asciiTheme="majorHAnsi" w:hAnsiTheme="majorHAnsi" w:cstheme="majorHAnsi"/>
-                <w:b/>
-                <w:bCs/>
-                <w:sz w:val="17"/>
-                <w:szCs w:val="17"/>
-                <w:lang w:val="en-GB"/>
-              </w:rPr>
-              <w:t xml:space="preserve">Eva Navarro-Lopez, </w:t>
-            </w:r>
-            <w:r>
-              <w:rPr>
-                <w:rFonts w:asciiTheme="majorHAnsi" w:hAnsiTheme="majorHAnsi" w:cstheme="majorHAnsi"/>
-                <w:bCs/>
-                <w:sz w:val="17"/>
-                <w:szCs w:val="17"/>
-                <w:lang w:val="en-GB"/>
-              </w:rPr>
-              <w:t>University of Manchester</w:t>
             </w:r>
           </w:p>
           <w:p>
@@ -3960,8 +3922,6 @@
               </w:rPr>
               <w:t xml:space="preserve"> max</w:t>
             </w:r>
-            <w:bookmarkStart w:id="0" w:name="_GoBack"/>
-            <w:bookmarkEnd w:id="0"/>
             <w:r>
               <w:rPr>
                 <w:rFonts w:asciiTheme="majorHAnsi" w:hAnsiTheme="majorHAnsi"/>
@@ -5826,6 +5786,7 @@
     <w:rsid w:val="00637489"/>
     <w:rsid w:val="00655DB6"/>
     <w:rsid w:val="006E1A2E"/>
+    <w:rsid w:val="00732530"/>
     <w:rsid w:val="00772C15"/>
     <w:rsid w:val="00894B4F"/>
     <w:rsid w:val="009153D1"/>
@@ -6629,7 +6590,7 @@
 </file>
 
 <file path=customXml/itemProps1.xml><?xml version="1.0" encoding="utf-8"?>
-<ds:datastoreItem xmlns:ds="http://schemas.openxmlformats.org/officeDocument/2006/customXml" ds:itemID="{2E5D67DB-73DA-41B5-B492-8B25778449E2}">
+<ds:datastoreItem xmlns:ds="http://schemas.openxmlformats.org/officeDocument/2006/customXml" ds:itemID="{C8E187AB-97B1-41C0-B49C-1A2422AF8B45}">
   <ds:schemaRefs>
     <ds:schemaRef ds:uri="http://schemas.openxmlformats.org/officeDocument/2006/bibliography"/>
   </ds:schemaRefs>

</xml_diff>